<commit_message>
Add references upon request to Word doc resumes
</commit_message>
<xml_diff>
--- a/resume/Short - Nathaniel Blumberg.docx
+++ b/resume/Short - Nathaniel Blumberg.docx
@@ -110,12 +110,6 @@
           <w:szCs w:val="22"/>
         </w:rPr>
         <w:instrText xml:space="preserve">" </w:instrText>
-      </w:r>
-      <w:r>
-        <w:rPr>
-          <w:sz w:val="22"/>
-          <w:szCs w:val="22"/>
-        </w:rPr>
       </w:r>
       <w:r>
         <w:rPr>
@@ -1071,6 +1065,7 @@
       <w:r>
         <w:t>mPulse</w:t>
       </w:r>
+      <w:proofErr w:type="spellEnd"/>
     </w:p>
     <w:p>
       <w:pPr>
@@ -1079,7 +1074,6 @@
           <w:numId w:val="12"/>
         </w:numPr>
       </w:pPr>
-      <w:proofErr w:type="spellEnd"/>
       <w:r>
         <w:t>Supported passive page view and user interaction event tracking, allowing developers to simply annotate DOM elements with data attributes to achieve click tracking.</w:t>
       </w:r>
@@ -1816,6 +1810,23 @@
       <w:r>
         <w:t>, Summa cum laude</w:t>
       </w:r>
+    </w:p>
+    <w:p/>
+    <w:p>
+      <w:pPr>
+        <w:jc w:val="center"/>
+        <w:rPr>
+          <w:i/>
+        </w:rPr>
+      </w:pPr>
+      <w:r>
+        <w:rPr>
+          <w:i/>
+        </w:rPr>
+        <w:t>References available upon request</w:t>
+      </w:r>
+    </w:p>
+    <w:p>
       <w:bookmarkStart w:id="0" w:name="_GoBack"/>
       <w:bookmarkEnd w:id="0"/>
     </w:p>
@@ -3969,11 +3980,15 @@
   </w:style>
   <w:style w:type="character" w:default="1" w:styleId="DefaultParagraphFont">
     <w:name w:val="Default Paragraph Font"/>
+    <w:uiPriority w:val="1"/>
     <w:semiHidden/>
+    <w:unhideWhenUsed/>
   </w:style>
   <w:style w:type="table" w:default="1" w:styleId="TableNormal">
     <w:name w:val="Normal Table"/>
+    <w:uiPriority w:val="99"/>
     <w:semiHidden/>
+    <w:unhideWhenUsed/>
     <w:tblPr>
       <w:tblInd w:w="0" w:type="dxa"/>
       <w:tblCellMar>
@@ -3986,7 +4001,9 @@
   </w:style>
   <w:style w:type="numbering" w:default="1" w:styleId="NoList">
     <w:name w:val="No List"/>
+    <w:uiPriority w:val="99"/>
     <w:semiHidden/>
+    <w:unhideWhenUsed/>
   </w:style>
   <w:style w:type="character" w:styleId="Hyperlink">
     <w:name w:val="Hyperlink"/>
@@ -4337,11 +4354,15 @@
   </w:style>
   <w:style w:type="character" w:default="1" w:styleId="DefaultParagraphFont">
     <w:name w:val="Default Paragraph Font"/>
+    <w:uiPriority w:val="1"/>
     <w:semiHidden/>
+    <w:unhideWhenUsed/>
   </w:style>
   <w:style w:type="table" w:default="1" w:styleId="TableNormal">
     <w:name w:val="Normal Table"/>
+    <w:uiPriority w:val="99"/>
     <w:semiHidden/>
+    <w:unhideWhenUsed/>
     <w:tblPr>
       <w:tblInd w:w="0" w:type="dxa"/>
       <w:tblCellMar>
@@ -4354,7 +4375,9 @@
   </w:style>
   <w:style w:type="numbering" w:default="1" w:styleId="NoList">
     <w:name w:val="No List"/>
+    <w:uiPriority w:val="99"/>
     <w:semiHidden/>
+    <w:unhideWhenUsed/>
   </w:style>
   <w:style w:type="character" w:styleId="Hyperlink">
     <w:name w:val="Hyperlink"/>

</xml_diff>